<commit_message>
added locked RRT distribution
- renaming
- doc update
</commit_message>
<xml_diff>
--- a/Diplomarbeit.docx
+++ b/Diplomarbeit.docx
@@ -5254,6 +5254,40 @@
         <w:t>Die Verzögerungszeit zwischen den Cores. Dauert die Kommunikation, und damit auch die Synchronisation, zwischen den Cores lange, bedeutet dies eine hohe Latenz.</w:t>
       </w:r>
     </w:p>
+    <w:p/>
+    <w:p>
+      <w:pPr>
+        <w:pStyle w:val="Heading2"/>
+      </w:pPr>
+      <w:r>
+        <w:t>Abkürzungen</w:t>
+      </w:r>
+    </w:p>
+    <w:p/>
+    <w:p>
+      <w:r>
+        <w:t>RRT</w:t>
+      </w:r>
+      <w:r>
+        <w:t>A</w:t>
+      </w:r>
+      <w:r>
+        <w:tab/>
+      </w:r>
+      <w:r>
+        <w:t xml:space="preserve">- </w:t>
+      </w:r>
+      <w:r>
+        <w:tab/>
+      </w:r>
+      <w:r>
+        <w:t>Round Robin Tournament</w:t>
+      </w:r>
+      <w:r>
+        <w:t xml:space="preserve"> Algorithmus</w:t>
+      </w:r>
+    </w:p>
+    <w:p/>
     <w:p>
       <w:r>
         <w:br w:type="page"/>
@@ -5706,7 +5740,29 @@
           <w:szCs w:val="19"/>
           <w:lang w:val="en-US"/>
         </w:rPr>
-        <w:t xml:space="preserve"> i = 0; i &lt; n; i++)</w:t>
+        <w:t xml:space="preserve"> i = 0; i &lt; n</w:t>
+      </w:r>
+      <w:r>
+        <w:rPr>
+          <w:rFonts w:ascii="Consolas" w:hAnsi="Consolas" w:cs="Consolas"/>
+          <w:noProof/>
+          <w:color w:val="000000"/>
+          <w:sz w:val="19"/>
+          <w:szCs w:val="19"/>
+          <w:lang w:val="en-US"/>
+        </w:rPr>
+        <w:t xml:space="preserve"> - 1</w:t>
+      </w:r>
+      <w:r>
+        <w:rPr>
+          <w:rFonts w:ascii="Consolas" w:hAnsi="Consolas" w:cs="Consolas"/>
+          <w:noProof/>
+          <w:color w:val="000000"/>
+          <w:sz w:val="19"/>
+          <w:szCs w:val="19"/>
+          <w:lang w:val="en-US"/>
+        </w:rPr>
+        <w:t>; i++)</w:t>
       </w:r>
     </w:p>
     <w:p>
@@ -6216,11 +6272,13 @@
         <w:pStyle w:val="Heading2"/>
       </w:pPr>
       <w:bookmarkStart w:id="30" w:name="_Toc492293177"/>
+      <w:bookmarkStart w:id="31" w:name="_Ref492309141"/>
       <w:r>
         <w:lastRenderedPageBreak/>
         <w:t>Round Robin Tournament Algorithmus</w:t>
       </w:r>
       <w:bookmarkEnd w:id="30"/>
+      <w:bookmarkEnd w:id="31"/>
     </w:p>
     <w:p>
       <w:r>
@@ -6249,11 +6307,11 @@
       <w:pPr>
         <w:pStyle w:val="Heading3"/>
       </w:pPr>
-      <w:bookmarkStart w:id="31" w:name="_Toc492293178"/>
+      <w:bookmarkStart w:id="32" w:name="_Toc492293178"/>
       <w:r>
         <w:t>Vorgehensweise</w:t>
       </w:r>
-      <w:bookmarkEnd w:id="31"/>
+      <w:bookmarkEnd w:id="32"/>
     </w:p>
     <w:p>
       <w:r>
@@ -6529,12 +6587,12 @@
       <w:pPr>
         <w:pStyle w:val="Heading3"/>
       </w:pPr>
-      <w:bookmarkStart w:id="32" w:name="_Toc492293179"/>
+      <w:bookmarkStart w:id="33" w:name="_Toc492293179"/>
       <w:r>
         <w:lastRenderedPageBreak/>
         <w:t>Diskussion</w:t>
       </w:r>
-      <w:bookmarkEnd w:id="32"/>
+      <w:bookmarkEnd w:id="33"/>
     </w:p>
     <w:p>
       <w:r>
@@ -6572,11 +6630,11 @@
       <w:pPr>
         <w:pStyle w:val="Heading2"/>
       </w:pPr>
-      <w:bookmarkStart w:id="33" w:name="_Toc492293180"/>
+      <w:bookmarkStart w:id="34" w:name="_Toc492293180"/>
       <w:r>
         <w:t>Deepcopy</w:t>
       </w:r>
-      <w:bookmarkEnd w:id="33"/>
+      <w:bookmarkEnd w:id="34"/>
     </w:p>
     <w:p>
       <w:r>
@@ -6615,11 +6673,11 @@
       <w:pPr>
         <w:pStyle w:val="Heading3"/>
       </w:pPr>
-      <w:bookmarkStart w:id="34" w:name="_Toc492293181"/>
+      <w:bookmarkStart w:id="35" w:name="_Toc492293181"/>
       <w:r>
         <w:t>Diskussion</w:t>
       </w:r>
-      <w:bookmarkEnd w:id="34"/>
+      <w:bookmarkEnd w:id="35"/>
     </w:p>
     <w:p>
       <w:r>
@@ -6659,12 +6717,12 @@
       <w:pPr>
         <w:pStyle w:val="Heading1"/>
       </w:pPr>
-      <w:bookmarkStart w:id="35" w:name="_Toc492293182"/>
+      <w:bookmarkStart w:id="36" w:name="_Toc492293182"/>
       <w:r>
         <w:lastRenderedPageBreak/>
         <w:t>Unterliegende Systeme</w:t>
       </w:r>
-      <w:bookmarkEnd w:id="35"/>
+      <w:bookmarkEnd w:id="36"/>
       <w:r>
         <w:br/>
       </w:r>
@@ -6673,11 +6731,11 @@
       <w:pPr>
         <w:pStyle w:val="Heading2"/>
       </w:pPr>
-      <w:bookmarkStart w:id="36" w:name="_Toc492293183"/>
+      <w:bookmarkStart w:id="37" w:name="_Toc492293183"/>
       <w:r>
         <w:t>Single Thread</w:t>
       </w:r>
-      <w:bookmarkEnd w:id="36"/>
+      <w:bookmarkEnd w:id="37"/>
     </w:p>
     <w:p>
       <w:r>
@@ -6693,11 +6751,11 @@
       <w:pPr>
         <w:pStyle w:val="Heading2"/>
       </w:pPr>
-      <w:bookmarkStart w:id="37" w:name="_Toc492293184"/>
+      <w:bookmarkStart w:id="38" w:name="_Toc492293184"/>
       <w:r>
         <w:t>Threadspawning</w:t>
       </w:r>
-      <w:bookmarkEnd w:id="37"/>
+      <w:bookmarkEnd w:id="38"/>
     </w:p>
     <w:p>
       <w:r>
@@ -6717,11 +6775,11 @@
       <w:pPr>
         <w:pStyle w:val="Heading2"/>
       </w:pPr>
-      <w:bookmarkStart w:id="38" w:name="_Toc492293185"/>
+      <w:bookmarkStart w:id="39" w:name="_Toc492293185"/>
       <w:r>
         <w:t>Actors</w:t>
       </w:r>
-      <w:bookmarkEnd w:id="38"/>
+      <w:bookmarkEnd w:id="39"/>
     </w:p>
     <w:p>
       <w:r>
@@ -6741,14 +6799,14 @@
       <w:pPr>
         <w:pStyle w:val="Heading2"/>
       </w:pPr>
-      <w:bookmarkStart w:id="39" w:name="_Toc492293186"/>
+      <w:bookmarkStart w:id="40" w:name="_Toc492293186"/>
       <w:r>
         <w:t xml:space="preserve">.NET </w:t>
       </w:r>
       <w:r>
         <w:t>Threadpool</w:t>
       </w:r>
-      <w:bookmarkEnd w:id="39"/>
+      <w:bookmarkEnd w:id="40"/>
     </w:p>
     <w:p>
       <w:r>
@@ -6807,34 +6865,34 @@
       <w:pPr>
         <w:pStyle w:val="Heading1"/>
       </w:pPr>
-      <w:bookmarkStart w:id="40" w:name="_Toc492293187"/>
+      <w:bookmarkStart w:id="41" w:name="_Toc492293187"/>
       <w:r>
         <w:lastRenderedPageBreak/>
         <w:t>Testsetup</w:t>
       </w:r>
-      <w:bookmarkEnd w:id="40"/>
+      <w:bookmarkEnd w:id="41"/>
     </w:p>
     <w:p/>
     <w:p>
       <w:pPr>
         <w:pStyle w:val="Heading2"/>
       </w:pPr>
-      <w:bookmarkStart w:id="41" w:name="_Toc492293188"/>
+      <w:bookmarkStart w:id="42" w:name="_Toc492293188"/>
       <w:r>
         <w:t>Überblick</w:t>
       </w:r>
-      <w:bookmarkEnd w:id="41"/>
+      <w:bookmarkEnd w:id="42"/>
     </w:p>
     <w:p/>
     <w:p>
       <w:pPr>
         <w:pStyle w:val="Heading3"/>
       </w:pPr>
-      <w:bookmarkStart w:id="42" w:name="_Toc492293189"/>
+      <w:bookmarkStart w:id="43" w:name="_Toc492293189"/>
       <w:r>
         <w:t>Initialisierung</w:t>
       </w:r>
-      <w:bookmarkEnd w:id="42"/>
+      <w:bookmarkEnd w:id="43"/>
     </w:p>
     <w:p>
       <w:r>
@@ -6896,11 +6954,11 @@
       <w:pPr>
         <w:pStyle w:val="Heading3"/>
       </w:pPr>
-      <w:bookmarkStart w:id="43" w:name="_Toc492293190"/>
+      <w:bookmarkStart w:id="44" w:name="_Toc492293190"/>
       <w:r>
         <w:t>Ablauf</w:t>
       </w:r>
-      <w:bookmarkEnd w:id="43"/>
+      <w:bookmarkEnd w:id="44"/>
     </w:p>
     <w:p>
       <w:r>
@@ -6921,11 +6979,11 @@
       <w:pPr>
         <w:pStyle w:val="Heading3"/>
       </w:pPr>
-      <w:bookmarkStart w:id="44" w:name="_Toc492293191"/>
+      <w:bookmarkStart w:id="45" w:name="_Toc492293191"/>
       <w:r>
         <w:t>Performance-Messung</w:t>
       </w:r>
-      <w:bookmarkEnd w:id="44"/>
+      <w:bookmarkEnd w:id="45"/>
     </w:p>
     <w:p>
       <w:r>
@@ -6944,12 +7002,12 @@
       <w:pPr>
         <w:pStyle w:val="Heading3"/>
       </w:pPr>
-      <w:bookmarkStart w:id="45" w:name="_Toc492293192"/>
+      <w:bookmarkStart w:id="46" w:name="_Toc492293192"/>
       <w:r>
         <w:lastRenderedPageBreak/>
         <w:t>Overhead-Anteil</w:t>
       </w:r>
-      <w:bookmarkEnd w:id="45"/>
+      <w:bookmarkEnd w:id="46"/>
     </w:p>
     <w:p>
       <w:r>
@@ -6965,11 +7023,11 @@
       <w:pPr>
         <w:pStyle w:val="Heading2"/>
       </w:pPr>
-      <w:bookmarkStart w:id="46" w:name="_Toc492293193"/>
+      <w:bookmarkStart w:id="47" w:name="_Toc492293193"/>
       <w:r>
         <w:t>Implementierung</w:t>
       </w:r>
-      <w:bookmarkEnd w:id="46"/>
+      <w:bookmarkEnd w:id="47"/>
     </w:p>
     <w:p>
       <w:r>
@@ -6981,11 +7039,11 @@
       <w:pPr>
         <w:pStyle w:val="Heading3"/>
       </w:pPr>
-      <w:bookmarkStart w:id="47" w:name="_Toc492293194"/>
+      <w:bookmarkStart w:id="48" w:name="_Toc492293194"/>
       <w:r>
         <w:t>Grundstruktur</w:t>
       </w:r>
-      <w:bookmarkEnd w:id="47"/>
+      <w:bookmarkEnd w:id="48"/>
     </w:p>
     <w:p>
       <w:r>
@@ -7110,12 +7168,12 @@
       <w:pPr>
         <w:pStyle w:val="Heading3"/>
       </w:pPr>
-      <w:bookmarkStart w:id="48" w:name="_Toc492293195"/>
+      <w:bookmarkStart w:id="49" w:name="_Toc492293195"/>
       <w:r>
         <w:lastRenderedPageBreak/>
         <w:t>Output-Validierung</w:t>
       </w:r>
-      <w:bookmarkEnd w:id="48"/>
+      <w:bookmarkEnd w:id="49"/>
     </w:p>
     <w:p>
       <w:r>
@@ -12551,12 +12609,12 @@
       <w:pPr>
         <w:pStyle w:val="Heading3"/>
       </w:pPr>
-      <w:bookmarkStart w:id="49" w:name="_Toc492293196"/>
+      <w:bookmarkStart w:id="50" w:name="_Toc492293196"/>
       <w:r>
         <w:lastRenderedPageBreak/>
         <w:t>Zeitmessung mit fixierter Rechenzeit</w:t>
       </w:r>
-      <w:bookmarkEnd w:id="49"/>
+      <w:bookmarkEnd w:id="50"/>
     </w:p>
     <w:p>
       <w:r>
@@ -13691,12 +13749,12 @@
       <w:pPr>
         <w:pStyle w:val="Heading1"/>
       </w:pPr>
-      <w:bookmarkStart w:id="50" w:name="_Toc492293197"/>
+      <w:bookmarkStart w:id="51" w:name="_Toc492293197"/>
       <w:r>
         <w:lastRenderedPageBreak/>
         <w:t>Systemabstraktion</w:t>
       </w:r>
-      <w:bookmarkEnd w:id="50"/>
+      <w:bookmarkEnd w:id="51"/>
     </w:p>
     <w:p>
       <w:r>
@@ -14265,12 +14323,12 @@
       <w:pPr>
         <w:pStyle w:val="Heading2"/>
       </w:pPr>
-      <w:bookmarkStart w:id="51" w:name="_Toc492293198"/>
+      <w:bookmarkStart w:id="52" w:name="_Toc492293198"/>
       <w:r>
         <w:lastRenderedPageBreak/>
         <w:t>Core-Pool</w:t>
       </w:r>
-      <w:bookmarkEnd w:id="51"/>
+      <w:bookmarkEnd w:id="52"/>
     </w:p>
     <w:p>
       <w:r>
@@ -14343,14 +14401,14 @@
       <w:pPr>
         <w:pStyle w:val="Heading3"/>
       </w:pPr>
-      <w:bookmarkStart w:id="52" w:name="_Toc492293199"/>
+      <w:bookmarkStart w:id="53" w:name="_Toc492293199"/>
       <w:r>
         <w:t>Berechnungs</w:t>
       </w:r>
       <w:r>
         <w:t>anweisung</w:t>
       </w:r>
-      <w:bookmarkEnd w:id="52"/>
+      <w:bookmarkEnd w:id="53"/>
     </w:p>
     <w:p>
       <w:r>
@@ -15401,11 +15459,11 @@
       <w:pPr>
         <w:pStyle w:val="Heading3"/>
       </w:pPr>
-      <w:bookmarkStart w:id="53" w:name="_Toc492293200"/>
+      <w:bookmarkStart w:id="54" w:name="_Toc492293200"/>
       <w:r>
         <w:t>Synchronisation</w:t>
       </w:r>
-      <w:bookmarkEnd w:id="53"/>
+      <w:bookmarkEnd w:id="54"/>
     </w:p>
     <w:p>
       <w:r>
@@ -15439,12 +15497,12 @@
       <w:pPr>
         <w:pStyle w:val="Heading2"/>
       </w:pPr>
-      <w:bookmarkStart w:id="54" w:name="_Toc492293201"/>
+      <w:bookmarkStart w:id="55" w:name="_Toc492293201"/>
       <w:r>
         <w:lastRenderedPageBreak/>
         <w:t>Grundstruktur der Verteilungen</w:t>
       </w:r>
-      <w:bookmarkEnd w:id="54"/>
+      <w:bookmarkEnd w:id="55"/>
     </w:p>
     <w:p>
       <w:r>
@@ -16348,12 +16406,12 @@
       <w:pPr>
         <w:pStyle w:val="Heading1"/>
       </w:pPr>
-      <w:bookmarkStart w:id="55" w:name="_Toc492293202"/>
+      <w:bookmarkStart w:id="56" w:name="_Toc492293202"/>
       <w:r>
         <w:lastRenderedPageBreak/>
         <w:t>Algorithmus-Optimierung</w:t>
       </w:r>
-      <w:bookmarkEnd w:id="55"/>
+      <w:bookmarkEnd w:id="56"/>
     </w:p>
     <w:p>
       <w:r>
@@ -16394,11 +16452,11 @@
       <w:pPr>
         <w:pStyle w:val="Heading2"/>
       </w:pPr>
-      <w:bookmarkStart w:id="56" w:name="_Toc492293203"/>
+      <w:bookmarkStart w:id="57" w:name="_Toc492293203"/>
       <w:r>
         <w:t>Validierungs-Test</w:t>
       </w:r>
-      <w:bookmarkEnd w:id="56"/>
+      <w:bookmarkEnd w:id="57"/>
     </w:p>
     <w:p>
       <w:r>
@@ -16415,14 +16473,14 @@
       <w:pPr>
         <w:pStyle w:val="Heading2"/>
       </w:pPr>
-      <w:bookmarkStart w:id="57" w:name="_Toc492293204"/>
+      <w:bookmarkStart w:id="58" w:name="_Toc492293204"/>
       <w:r>
         <w:t>Effizienz</w:t>
       </w:r>
       <w:r>
         <w:t>-Test</w:t>
       </w:r>
-      <w:bookmarkEnd w:id="57"/>
+      <w:bookmarkEnd w:id="58"/>
     </w:p>
     <w:p>
       <w:r>
@@ -16498,22 +16556,22 @@
       <w:r>
         <w:t>zu erhalten.</w:t>
       </w:r>
-      <w:bookmarkStart w:id="58" w:name="_Ref492144080"/>
+      <w:bookmarkStart w:id="59" w:name="_Ref492144080"/>
       <w:r>
         <w:br w:type="page"/>
       </w:r>
-      <w:bookmarkEnd w:id="58"/>
+      <w:bookmarkEnd w:id="59"/>
     </w:p>
     <w:p>
       <w:pPr>
         <w:pStyle w:val="Heading2"/>
       </w:pPr>
-      <w:bookmarkStart w:id="59" w:name="_Toc492293205"/>
+      <w:bookmarkStart w:id="60" w:name="_Toc492293205"/>
       <w:r>
         <w:lastRenderedPageBreak/>
         <w:t>Single-Thread Referenz Algorithmus</w:t>
       </w:r>
-      <w:bookmarkEnd w:id="59"/>
+      <w:bookmarkEnd w:id="60"/>
     </w:p>
     <w:p>
       <w:r>
@@ -16553,11 +16611,11 @@
       <w:pPr>
         <w:pStyle w:val="Heading3"/>
       </w:pPr>
-      <w:bookmarkStart w:id="60" w:name="_Toc492293206"/>
+      <w:bookmarkStart w:id="61" w:name="_Toc492293206"/>
       <w:r>
         <w:t>Implementierung</w:t>
       </w:r>
-      <w:bookmarkEnd w:id="60"/>
+      <w:bookmarkEnd w:id="61"/>
     </w:p>
     <w:p/>
     <w:p>
@@ -17020,7 +17078,29 @@
           <w:szCs w:val="19"/>
           <w:lang w:val="en-US"/>
         </w:rPr>
-        <w:t xml:space="preserve"> i = 0; i &lt; elements.Length; i++)</w:t>
+        <w:t xml:space="preserve"> i = 0; i &lt; elements.Length</w:t>
+      </w:r>
+      <w:r>
+        <w:rPr>
+          <w:rFonts w:ascii="Consolas" w:hAnsi="Consolas" w:cs="Consolas"/>
+          <w:noProof/>
+          <w:color w:val="000000"/>
+          <w:sz w:val="19"/>
+          <w:szCs w:val="19"/>
+          <w:lang w:val="en-US"/>
+        </w:rPr>
+        <w:t xml:space="preserve"> - 1</w:t>
+      </w:r>
+      <w:r>
+        <w:rPr>
+          <w:rFonts w:ascii="Consolas" w:hAnsi="Consolas" w:cs="Consolas"/>
+          <w:noProof/>
+          <w:color w:val="000000"/>
+          <w:sz w:val="19"/>
+          <w:szCs w:val="19"/>
+          <w:lang w:val="en-US"/>
+        </w:rPr>
+        <w:t>; i++)</w:t>
       </w:r>
     </w:p>
     <w:p>
@@ -17655,7 +17735,7 @@
           <w:noProof/>
         </w:rPr>
       </w:pPr>
-      <w:bookmarkStart w:id="61" w:name="_Toc492293207"/>
+      <w:bookmarkStart w:id="62" w:name="_Toc492293207"/>
       <w:r>
         <w:rPr>
           <w:noProof/>
@@ -17663,7 +17743,7 @@
         <w:lastRenderedPageBreak/>
         <w:t>Messergebnisse</w:t>
       </w:r>
-      <w:bookmarkEnd w:id="61"/>
+      <w:bookmarkEnd w:id="62"/>
     </w:p>
     <w:p/>
     <w:p>
@@ -18032,12 +18112,12 @@
       <w:pPr>
         <w:pStyle w:val="Heading2"/>
       </w:pPr>
-      <w:bookmarkStart w:id="62" w:name="_Toc492293208"/>
+      <w:bookmarkStart w:id="63" w:name="_Toc492293208"/>
       <w:r>
         <w:lastRenderedPageBreak/>
         <w:t>Parallelisierung durch Resource Lock</w:t>
       </w:r>
-      <w:bookmarkEnd w:id="62"/>
+      <w:bookmarkEnd w:id="63"/>
     </w:p>
     <w:p>
       <w:r>
@@ -18070,11 +18150,11 @@
       <w:pPr>
         <w:pStyle w:val="Heading3"/>
       </w:pPr>
-      <w:bookmarkStart w:id="63" w:name="_Toc492293209"/>
+      <w:bookmarkStart w:id="64" w:name="_Toc492293209"/>
       <w:r>
         <w:t>Implementierung</w:t>
       </w:r>
-      <w:bookmarkEnd w:id="63"/>
+      <w:bookmarkEnd w:id="64"/>
     </w:p>
     <w:p>
       <w:r>
@@ -18165,7 +18245,29 @@
           <w:szCs w:val="19"/>
           <w:lang w:val="en-US"/>
         </w:rPr>
-        <w:t xml:space="preserve"> i = 0; i &lt; n; i++)</w:t>
+        <w:t xml:space="preserve"> i = 0; i &lt; n</w:t>
+      </w:r>
+      <w:r>
+        <w:rPr>
+          <w:rFonts w:ascii="Consolas" w:hAnsi="Consolas" w:cs="Consolas"/>
+          <w:noProof/>
+          <w:color w:val="000000"/>
+          <w:sz w:val="19"/>
+          <w:szCs w:val="19"/>
+          <w:lang w:val="en-US"/>
+        </w:rPr>
+        <w:t xml:space="preserve"> - 1</w:t>
+      </w:r>
+      <w:r>
+        <w:rPr>
+          <w:rFonts w:ascii="Consolas" w:hAnsi="Consolas" w:cs="Consolas"/>
+          <w:noProof/>
+          <w:color w:val="000000"/>
+          <w:sz w:val="19"/>
+          <w:szCs w:val="19"/>
+          <w:lang w:val="en-US"/>
+        </w:rPr>
+        <w:t>; i++)</w:t>
       </w:r>
     </w:p>
     <w:p>
@@ -18600,7 +18702,73 @@
           <w:szCs w:val="19"/>
           <w:lang w:val="en-US"/>
         </w:rPr>
-        <w:t xml:space="preserve"> i = 0; i&lt;n; i++)</w:t>
+        <w:t xml:space="preserve"> i = 0; </w:t>
+      </w:r>
+      <w:r>
+        <w:rPr>
+          <w:rFonts w:ascii="Consolas" w:hAnsi="Consolas" w:cs="Consolas"/>
+          <w:noProof/>
+          <w:color w:val="000000"/>
+          <w:sz w:val="19"/>
+          <w:szCs w:val="19"/>
+          <w:lang w:val="en-US"/>
+        </w:rPr>
+        <w:t xml:space="preserve">I </w:t>
+      </w:r>
+      <w:r>
+        <w:rPr>
+          <w:rFonts w:ascii="Consolas" w:hAnsi="Consolas" w:cs="Consolas"/>
+          <w:noProof/>
+          <w:color w:val="000000"/>
+          <w:sz w:val="19"/>
+          <w:szCs w:val="19"/>
+          <w:lang w:val="en-US"/>
+        </w:rPr>
+        <w:t>&lt;</w:t>
+      </w:r>
+      <w:r>
+        <w:rPr>
+          <w:rFonts w:ascii="Consolas" w:hAnsi="Consolas" w:cs="Consolas"/>
+          <w:noProof/>
+          <w:color w:val="000000"/>
+          <w:sz w:val="19"/>
+          <w:szCs w:val="19"/>
+          <w:lang w:val="en-US"/>
+        </w:rPr>
+        <w:t xml:space="preserve"> </w:t>
+      </w:r>
+      <w:r>
+        <w:rPr>
+          <w:rFonts w:ascii="Consolas" w:hAnsi="Consolas" w:cs="Consolas"/>
+          <w:noProof/>
+          <w:color w:val="000000"/>
+          <w:sz w:val="19"/>
+          <w:szCs w:val="19"/>
+          <w:lang w:val="en-US"/>
+        </w:rPr>
+        <w:t>n</w:t>
+      </w:r>
+      <w:r>
+        <w:rPr>
+          <w:rFonts w:ascii="Consolas" w:hAnsi="Consolas" w:cs="Consolas"/>
+          <w:noProof/>
+          <w:color w:val="000000"/>
+          <w:sz w:val="19"/>
+          <w:szCs w:val="19"/>
+          <w:lang w:val="en-US"/>
+        </w:rPr>
+        <w:t xml:space="preserve"> - 1</w:t>
+      </w:r>
+      <w:r>
+        <w:rPr>
+          <w:rFonts w:ascii="Consolas" w:hAnsi="Consolas" w:cs="Consolas"/>
+          <w:noProof/>
+          <w:color w:val="000000"/>
+          <w:sz w:val="19"/>
+          <w:szCs w:val="19"/>
+          <w:lang w:val="en-US"/>
+        </w:rPr>
+        <w:t>; i++)</w:t>
       </w:r>
     </w:p>
     <w:p>
@@ -19042,7 +19210,7 @@
           <w:noProof/>
         </w:rPr>
       </w:pPr>
-      <w:bookmarkStart w:id="64" w:name="_Toc492293210"/>
+      <w:bookmarkStart w:id="65" w:name="_Toc492293210"/>
       <w:r>
         <w:rPr>
           <w:noProof/>
@@ -19050,7 +19218,7 @@
         <w:lastRenderedPageBreak/>
         <w:t>Messergebnisse</w:t>
       </w:r>
-      <w:bookmarkEnd w:id="64"/>
+      <w:bookmarkEnd w:id="65"/>
     </w:p>
     <w:p/>
     <w:p>
@@ -19194,7 +19362,29 @@
           <w:szCs w:val="19"/>
           <w:lang w:val="en-US"/>
         </w:rPr>
-        <w:t xml:space="preserve"> i = 0; i &lt; n; i++)</w:t>
+        <w:t xml:space="preserve"> i = 0; i &lt; n</w:t>
+      </w:r>
+      <w:r>
+        <w:rPr>
+          <w:rFonts w:ascii="Consolas" w:hAnsi="Consolas" w:cs="Consolas"/>
+          <w:noProof/>
+          <w:color w:val="000000"/>
+          <w:sz w:val="19"/>
+          <w:szCs w:val="19"/>
+          <w:lang w:val="en-US"/>
+        </w:rPr>
+        <w:t xml:space="preserve"> - 1</w:t>
+      </w:r>
+      <w:r>
+        <w:rPr>
+          <w:rFonts w:ascii="Consolas" w:hAnsi="Consolas" w:cs="Consolas"/>
+          <w:noProof/>
+          <w:color w:val="000000"/>
+          <w:sz w:val="19"/>
+          <w:szCs w:val="19"/>
+          <w:lang w:val="en-US"/>
+        </w:rPr>
+        <w:t>; i++)</w:t>
       </w:r>
     </w:p>
     <w:p>
@@ -19931,8 +20121,6 @@
         </w:rPr>
         <w:t>Beides</w:t>
       </w:r>
-      <w:bookmarkStart w:id="65" w:name="_GoBack"/>
-      <w:bookmarkEnd w:id="65"/>
       <w:r>
         <w:rPr>
           <w:noProof/>
@@ -19944,7 +20132,19 @@
           <w:noProof/>
         </w:rPr>
         <w:br/>
-        <w:t>Daraus folgt auch, dass eine gleichmäßige Verteilung nur bedingt besser arbeitet, denn das Hauptproblem sind definitiv die Kollisionen.</w:t>
+        <w:t xml:space="preserve">Daraus folgt auch, dass eine gleichmäßige Verteilung nur bedingt besser arbeitet, denn das Hauptproblem sind definitiv die </w:t>
+      </w:r>
+      <w:r>
+        <w:rPr>
+          <w:noProof/>
+        </w:rPr>
+        <w:t>Zugriffsk</w:t>
+      </w:r>
+      <w:r>
+        <w:rPr>
+          <w:noProof/>
+        </w:rPr>
+        <w:t>ollisionen.</w:t>
       </w:r>
     </w:p>
     <w:p>
@@ -19974,14 +20174,1248 @@
         <w:rPr>
           <w:noProof/>
         </w:rPr>
+        <w:t>Durch eine effizientere Verteilung können die Kollisionen reduziert werden. Der Round Robin Tournament Algorithmus bildet dabei das Fundament. Er ist darauf ausgelegt, dass möglichst viele Paare gleichzeitig gebildet werden können.</w:t>
+      </w:r>
+    </w:p>
+    <w:p>
+      <w:pPr>
+        <w:rPr>
+          <w:noProof/>
+        </w:rPr>
+      </w:pPr>
+    </w:p>
+    <w:p>
+      <w:pPr>
+        <w:pStyle w:val="Heading3"/>
+        <w:rPr>
+          <w:noProof/>
+        </w:rPr>
+      </w:pPr>
+      <w:r>
+        <w:rPr>
+          <w:noProof/>
+        </w:rPr>
+        <w:t>Round Robin Tournament Implementierung</w:t>
+      </w:r>
+    </w:p>
+    <w:p>
+      <w:pPr>
+        <w:rPr>
+          <w:noProof/>
+        </w:rPr>
+      </w:pPr>
+      <w:r>
+        <w:rPr>
+          <w:noProof/>
+        </w:rPr>
+        <w:t>Die grundsätzliche Funktionsweise wird a</w:t>
+      </w:r>
+      <w:r>
+        <w:rPr>
+          <w:noProof/>
+        </w:rPr>
+        <w:t xml:space="preserve">uf Seite </w:t>
+      </w:r>
+      <w:r>
+        <w:rPr>
+          <w:noProof/>
+        </w:rPr>
+        <w:fldChar w:fldCharType="begin"/>
+      </w:r>
+      <w:r>
+        <w:rPr>
+          <w:noProof/>
+        </w:rPr>
+        <w:instrText xml:space="preserve"> PAGEREF _Ref492309141 \h </w:instrText>
+      </w:r>
+      <w:r>
+        <w:rPr>
+          <w:noProof/>
+        </w:rPr>
+      </w:r>
+      <w:r>
+        <w:rPr>
+          <w:noProof/>
+        </w:rPr>
+        <w:fldChar w:fldCharType="separate"/>
+      </w:r>
+      <w:r>
+        <w:rPr>
+          <w:noProof/>
+        </w:rPr>
+        <w:t>13</w:t>
+      </w:r>
+      <w:r>
+        <w:rPr>
+          <w:noProof/>
+        </w:rPr>
+        <w:fldChar w:fldCharType="end"/>
+      </w:r>
+      <w:r>
+        <w:rPr>
+          <w:noProof/>
+        </w:rPr>
+        <w:t xml:space="preserve"> beschrieben.</w:t>
+      </w:r>
+    </w:p>
+    <w:p>
+      <w:pPr>
+        <w:rPr>
+          <w:noProof/>
+        </w:rPr>
+      </w:pPr>
+      <w:r>
+        <w:rPr>
+          <w:noProof/>
+        </w:rPr>
+        <w:t>Um die Verteilung erweite</w:t>
+      </w:r>
+      <w:r>
+        <w:rPr>
+          <w:noProof/>
+        </w:rPr>
+        <w:t xml:space="preserve">rn zu können, wird eine Matrix erzeugt, welche für jeden Aufruf das jeweilige </w:t>
+      </w:r>
+      <w:r>
+        <w:rPr>
+          <w:noProof/>
+        </w:rPr>
+        <w:t>Elementp</w:t>
+      </w:r>
+      <w:r>
+        <w:rPr>
+          <w:noProof/>
+        </w:rPr>
+        <w:t>aar zurückliefert, welches berechnet werden soll.</w:t>
+      </w:r>
+      <w:r>
+        <w:rPr>
+          <w:noProof/>
+        </w:rPr>
+        <w:t xml:space="preserve"> </w:t>
+      </w:r>
+      <w:r>
+        <w:rPr>
+          <w:noProof/>
+        </w:rPr>
+        <w:t>Dies bildet das Herzstück für alle Implementierungen, welche auf dem Round Robin Tournament Algorithmus beruhen.</w:t>
+      </w:r>
+    </w:p>
+    <w:p>
+      <w:pPr>
+        <w:rPr>
+          <w:noProof/>
+        </w:rPr>
+      </w:pPr>
+      <w:r>
+        <w:rPr>
+          <w:noProof/>
+        </w:rPr>
+        <w:drawing>
+          <wp:inline distT="0" distB="0" distL="0" distR="0">
+            <wp:extent cx="4618890" cy="2401294"/>
+            <wp:effectExtent l="0" t="0" r="0" b="0"/>
+            <wp:docPr id="3" name="Picture 3"/>
+            <wp:cNvGraphicFramePr>
+              <a:graphicFrameLocks xmlns:a="http://schemas.openxmlformats.org/drawingml/2006/main" noChangeAspect="1"/>
+            </wp:cNvGraphicFramePr>
+            <a:graphic xmlns:a="http://schemas.openxmlformats.org/drawingml/2006/main">
+              <a:graphicData uri="http://schemas.openxmlformats.org/drawingml/2006/picture">
+                <pic:pic xmlns:pic="http://schemas.openxmlformats.org/drawingml/2006/picture">
+                  <pic:nvPicPr>
+                    <pic:cNvPr id="0" name="Picture 2"/>
+                    <pic:cNvPicPr>
+                      <a:picLocks noChangeAspect="1" noChangeArrowheads="1"/>
+                    </pic:cNvPicPr>
+                  </pic:nvPicPr>
+                  <pic:blipFill>
+                    <a:blip r:embed="rId21">
+                      <a:extLst>
+                        <a:ext uri="{28A0092B-C50C-407E-A947-70E740481C1C}">
+                          <a14:useLocalDpi xmlns:a14="http://schemas.microsoft.com/office/drawing/2010/main" val="0"/>
+                        </a:ext>
+                      </a:extLst>
+                    </a:blip>
+                    <a:srcRect/>
+                    <a:stretch>
+                      <a:fillRect/>
+                    </a:stretch>
+                  </pic:blipFill>
+                  <pic:spPr bwMode="auto">
+                    <a:xfrm>
+                      <a:off x="0" y="0"/>
+                      <a:ext cx="4645461" cy="2415108"/>
+                    </a:xfrm>
+                    <a:prstGeom prst="rect">
+                      <a:avLst/>
+                    </a:prstGeom>
+                    <a:noFill/>
+                    <a:ln>
+                      <a:noFill/>
+                    </a:ln>
+                  </pic:spPr>
+                </pic:pic>
+              </a:graphicData>
+            </a:graphic>
+          </wp:inline>
+        </w:drawing>
+      </w:r>
+    </w:p>
+    <w:p>
+      <w:pPr>
+        <w:rPr>
+          <w:noProof/>
+        </w:rPr>
+      </w:pPr>
+    </w:p>
+    <w:p>
+      <w:pPr>
+        <w:rPr>
+          <w:noProof/>
+        </w:rPr>
+      </w:pPr>
+      <w:r>
+        <w:rPr>
+          <w:noProof/>
+        </w:rPr>
+        <w:t>Die Funktionen werden absichtlich nicht in ihrer Reihenfolge erläutert, um möglichst einfach die Erstellung der Matrix zu erklären.</w:t>
+      </w:r>
+    </w:p>
+    <w:p>
+      <w:pPr>
+        <w:rPr>
+          <w:noProof/>
+        </w:rPr>
+      </w:pPr>
+    </w:p>
+    <w:p>
+      <w:pPr>
+        <w:rPr>
+          <w:rFonts w:asciiTheme="majorHAnsi" w:eastAsiaTheme="majorEastAsia" w:hAnsiTheme="majorHAnsi" w:cstheme="majorBidi"/>
+          <w:i/>
+          <w:iCs/>
+          <w:noProof/>
+          <w:color w:val="2E74B5" w:themeColor="accent1" w:themeShade="BF"/>
+        </w:rPr>
+      </w:pPr>
+      <w:r>
+        <w:rPr>
+          <w:noProof/>
+        </w:rPr>
         <w:br w:type="page"/>
       </w:r>
     </w:p>
     <w:p>
       <w:pPr>
+        <w:pStyle w:val="Heading4"/>
+        <w:rPr>
+          <w:noProof/>
+        </w:rPr>
+      </w:pPr>
+      <w:r>
+        <w:rPr>
+          <w:noProof/>
+        </w:rPr>
+        <w:lastRenderedPageBreak/>
+        <w:t>Basis-Array</w:t>
+      </w:r>
+    </w:p>
+    <w:p>
+      <w:pPr>
+        <w:rPr>
+          <w:noProof/>
+        </w:rPr>
+      </w:pPr>
+      <w:r>
+        <w:rPr>
+          <w:noProof/>
+        </w:rPr>
+        <w:t xml:space="preserve">Das Basis-Array bildet den </w:t>
+      </w:r>
+      <w:r>
+        <w:t>RRTA</w:t>
+      </w:r>
+      <w:r>
+        <w:rPr>
+          <w:noProof/>
+        </w:rPr>
+        <w:t xml:space="preserve"> </w:t>
+      </w:r>
+      <w:r>
+        <w:rPr>
+          <w:noProof/>
+        </w:rPr>
+        <w:t>im ersten Schritt ab.</w:t>
+      </w:r>
+      <w:r>
+        <w:rPr>
+          <w:noProof/>
+        </w:rPr>
+        <w:t xml:space="preserve"> Im Speicher wird es als Folge von Integer-Werten dargestellt.</w:t>
+      </w:r>
+      <w:r>
+        <w:rPr>
+          <w:noProof/>
+        </w:rPr>
+        <w:t xml:space="preserve"> Wird mit der Funktion „</w:t>
+      </w:r>
+      <w:r>
+        <w:rPr>
+          <w:noProof/>
+        </w:rPr>
+        <w:t>CreateBaseArray</w:t>
+      </w:r>
+      <w:r>
+        <w:rPr>
+          <w:noProof/>
+        </w:rPr>
+        <w:t>“ erzeugt.</w:t>
+      </w:r>
+      <w:r>
+        <w:rPr>
+          <w:noProof/>
+        </w:rPr>
+        <w:br/>
+      </w:r>
+      <w:r>
+        <w:rPr>
+          <w:noProof/>
+        </w:rPr>
+        <w:br/>
+      </w:r>
+      <w:r>
+        <w:rPr>
+          <w:noProof/>
+        </w:rPr>
+        <w:t>Als Beispiel der erste Schritt des RRTA mit 6 Elementen un</w:t>
+      </w:r>
+      <w:bookmarkStart w:id="67" w:name="_Toc492293212"/>
+      <w:r>
+        <w:rPr>
+          <w:noProof/>
+        </w:rPr>
+        <w:t>d das zugehörige Interger-Array:</w:t>
+      </w:r>
+      <w:r>
+        <w:fldChar w:fldCharType="begin"/>
+      </w:r>
+      <w:r>
+        <w:instrText xml:space="preserve"> LINK Excel.Sheet.12 "C:\\Users\\dhofer\\Documents\\DA Tables.xlsx" "RRT Arrays!R2C13:R4C22" \a \f 4 \h </w:instrText>
+      </w:r>
+      <w:r>
+        <w:fldChar w:fldCharType="separate"/>
+      </w:r>
+    </w:p>
+    <w:tbl>
+      <w:tblPr>
+        <w:tblW w:w="6600" w:type="dxa"/>
+        <w:tblCellMar>
+          <w:left w:w="70" w:type="dxa"/>
+          <w:right w:w="70" w:type="dxa"/>
+        </w:tblCellMar>
+        <w:tblLook w:val="04A0" w:firstRow="1" w:lastRow="0" w:firstColumn="1" w:lastColumn="0" w:noHBand="0" w:noVBand="1"/>
+      </w:tblPr>
+      <w:tblGrid>
+        <w:gridCol w:w="660"/>
+        <w:gridCol w:w="660"/>
+        <w:gridCol w:w="660"/>
+        <w:gridCol w:w="660"/>
+        <w:gridCol w:w="660"/>
+        <w:gridCol w:w="660"/>
+        <w:gridCol w:w="660"/>
+        <w:gridCol w:w="660"/>
+        <w:gridCol w:w="660"/>
+        <w:gridCol w:w="660"/>
+      </w:tblGrid>
+      <w:tr>
+        <w:trPr>
+          <w:trHeight w:val="315"/>
+        </w:trPr>
+        <w:tc>
+          <w:tcPr>
+            <w:tcW w:w="1980" w:type="dxa"/>
+            <w:gridSpan w:val="3"/>
+            <w:tcBorders>
+              <w:top w:val="single" w:sz="8" w:space="0" w:color="auto"/>
+              <w:left w:val="single" w:sz="8" w:space="0" w:color="auto"/>
+              <w:bottom w:val="nil"/>
+              <w:right w:val="single" w:sz="8" w:space="0" w:color="000000"/>
+            </w:tcBorders>
+            <w:shd w:val="clear" w:color="auto" w:fill="auto"/>
+            <w:noWrap/>
+            <w:vAlign w:val="bottom"/>
+            <w:hideMark/>
+          </w:tcPr>
+          <w:p>
+            <w:pPr>
+              <w:spacing w:after="0" w:line="240" w:lineRule="auto"/>
+              <w:jc w:val="center"/>
+              <w:rPr>
+                <w:rFonts w:ascii="Calibri" w:eastAsia="Times New Roman" w:hAnsi="Calibri" w:cs="Times New Roman"/>
+                <w:color w:val="000000"/>
+              </w:rPr>
+            </w:pPr>
+            <w:r>
+              <w:rPr>
+                <w:rFonts w:ascii="Calibri" w:eastAsia="Times New Roman" w:hAnsi="Calibri" w:cs="Times New Roman"/>
+                <w:color w:val="000000"/>
+              </w:rPr>
+              <w:t xml:space="preserve">RRTA - erster Schritt </w:t>
+            </w:r>
+          </w:p>
+        </w:tc>
+        <w:tc>
+          <w:tcPr>
+            <w:tcW w:w="660" w:type="dxa"/>
+            <w:tcBorders>
+              <w:top w:val="nil"/>
+              <w:left w:val="nil"/>
+              <w:bottom w:val="nil"/>
+              <w:right w:val="nil"/>
+            </w:tcBorders>
+            <w:shd w:val="clear" w:color="auto" w:fill="auto"/>
+            <w:noWrap/>
+            <w:vAlign w:val="bottom"/>
+            <w:hideMark/>
+          </w:tcPr>
+          <w:p>
+            <w:pPr>
+              <w:spacing w:after="0" w:line="240" w:lineRule="auto"/>
+              <w:jc w:val="center"/>
+              <w:rPr>
+                <w:rFonts w:ascii="Calibri" w:eastAsia="Times New Roman" w:hAnsi="Calibri" w:cs="Times New Roman"/>
+                <w:color w:val="000000"/>
+              </w:rPr>
+            </w:pPr>
+          </w:p>
+        </w:tc>
+        <w:tc>
+          <w:tcPr>
+            <w:tcW w:w="3960" w:type="dxa"/>
+            <w:gridSpan w:val="6"/>
+            <w:tcBorders>
+              <w:top w:val="single" w:sz="8" w:space="0" w:color="auto"/>
+              <w:left w:val="single" w:sz="8" w:space="0" w:color="auto"/>
+              <w:bottom w:val="single" w:sz="8" w:space="0" w:color="auto"/>
+              <w:right w:val="single" w:sz="8" w:space="0" w:color="000000"/>
+            </w:tcBorders>
+            <w:shd w:val="clear" w:color="auto" w:fill="auto"/>
+            <w:noWrap/>
+            <w:vAlign w:val="center"/>
+            <w:hideMark/>
+          </w:tcPr>
+          <w:p>
+            <w:pPr>
+              <w:spacing w:after="0" w:line="240" w:lineRule="auto"/>
+              <w:jc w:val="center"/>
+              <w:rPr>
+                <w:rFonts w:ascii="Calibri" w:eastAsia="Times New Roman" w:hAnsi="Calibri" w:cs="Times New Roman"/>
+                <w:color w:val="000000"/>
+              </w:rPr>
+            </w:pPr>
+            <w:r>
+              <w:rPr>
+                <w:rFonts w:ascii="Calibri" w:eastAsia="Times New Roman" w:hAnsi="Calibri" w:cs="Times New Roman"/>
+                <w:color w:val="000000"/>
+              </w:rPr>
+              <w:t>Speicheräquivalent als Integer-Array</w:t>
+            </w:r>
+          </w:p>
+        </w:tc>
+      </w:tr>
+      <w:tr>
+        <w:trPr>
+          <w:trHeight w:val="315"/>
+        </w:trPr>
+        <w:tc>
+          <w:tcPr>
+            <w:tcW w:w="660" w:type="dxa"/>
+            <w:tcBorders>
+              <w:top w:val="single" w:sz="8" w:space="0" w:color="auto"/>
+              <w:left w:val="single" w:sz="8" w:space="0" w:color="auto"/>
+              <w:bottom w:val="single" w:sz="4" w:space="0" w:color="auto"/>
+              <w:right w:val="single" w:sz="4" w:space="0" w:color="auto"/>
+            </w:tcBorders>
+            <w:shd w:val="clear" w:color="auto" w:fill="auto"/>
+            <w:noWrap/>
+            <w:vAlign w:val="bottom"/>
+            <w:hideMark/>
+          </w:tcPr>
+          <w:p>
+            <w:pPr>
+              <w:spacing w:after="0" w:line="240" w:lineRule="auto"/>
+              <w:jc w:val="center"/>
+              <w:rPr>
+                <w:rFonts w:ascii="Calibri" w:eastAsia="Times New Roman" w:hAnsi="Calibri" w:cs="Times New Roman"/>
+                <w:color w:val="000000"/>
+              </w:rPr>
+            </w:pPr>
+            <w:r>
+              <w:rPr>
+                <w:rFonts w:ascii="Calibri" w:eastAsia="Times New Roman" w:hAnsi="Calibri" w:cs="Times New Roman"/>
+                <w:color w:val="000000"/>
+              </w:rPr>
+              <w:t>0</w:t>
+            </w:r>
+          </w:p>
+        </w:tc>
+        <w:tc>
+          <w:tcPr>
+            <w:tcW w:w="660" w:type="dxa"/>
+            <w:tcBorders>
+              <w:top w:val="single" w:sz="8" w:space="0" w:color="auto"/>
+              <w:left w:val="nil"/>
+              <w:bottom w:val="single" w:sz="4" w:space="0" w:color="auto"/>
+              <w:right w:val="single" w:sz="4" w:space="0" w:color="auto"/>
+            </w:tcBorders>
+            <w:shd w:val="clear" w:color="auto" w:fill="auto"/>
+            <w:noWrap/>
+            <w:vAlign w:val="bottom"/>
+            <w:hideMark/>
+          </w:tcPr>
+          <w:p>
+            <w:pPr>
+              <w:spacing w:after="0" w:line="240" w:lineRule="auto"/>
+              <w:jc w:val="center"/>
+              <w:rPr>
+                <w:rFonts w:ascii="Calibri" w:eastAsia="Times New Roman" w:hAnsi="Calibri" w:cs="Times New Roman"/>
+                <w:color w:val="000000"/>
+              </w:rPr>
+            </w:pPr>
+            <w:r>
+              <w:rPr>
+                <w:rFonts w:ascii="Calibri" w:eastAsia="Times New Roman" w:hAnsi="Calibri" w:cs="Times New Roman"/>
+                <w:color w:val="000000"/>
+              </w:rPr>
+              <w:t>1</w:t>
+            </w:r>
+          </w:p>
+        </w:tc>
+        <w:tc>
+          <w:tcPr>
+            <w:tcW w:w="660" w:type="dxa"/>
+            <w:tcBorders>
+              <w:top w:val="single" w:sz="8" w:space="0" w:color="auto"/>
+              <w:left w:val="nil"/>
+              <w:bottom w:val="single" w:sz="4" w:space="0" w:color="auto"/>
+              <w:right w:val="single" w:sz="8" w:space="0" w:color="auto"/>
+            </w:tcBorders>
+            <w:shd w:val="clear" w:color="auto" w:fill="auto"/>
+            <w:noWrap/>
+            <w:vAlign w:val="bottom"/>
+            <w:hideMark/>
+          </w:tcPr>
+          <w:p>
+            <w:pPr>
+              <w:spacing w:after="0" w:line="240" w:lineRule="auto"/>
+              <w:jc w:val="center"/>
+              <w:rPr>
+                <w:rFonts w:ascii="Calibri" w:eastAsia="Times New Roman" w:hAnsi="Calibri" w:cs="Times New Roman"/>
+                <w:color w:val="000000"/>
+              </w:rPr>
+            </w:pPr>
+            <w:r>
+              <w:rPr>
+                <w:rFonts w:ascii="Calibri" w:eastAsia="Times New Roman" w:hAnsi="Calibri" w:cs="Times New Roman"/>
+                <w:color w:val="000000"/>
+              </w:rPr>
+              <w:t>2</w:t>
+            </w:r>
+          </w:p>
+        </w:tc>
+        <w:tc>
+          <w:tcPr>
+            <w:tcW w:w="660" w:type="dxa"/>
+            <w:tcBorders>
+              <w:top w:val="nil"/>
+              <w:left w:val="nil"/>
+              <w:bottom w:val="nil"/>
+              <w:right w:val="nil"/>
+            </w:tcBorders>
+            <w:shd w:val="clear" w:color="auto" w:fill="auto"/>
+            <w:noWrap/>
+            <w:vAlign w:val="bottom"/>
+            <w:hideMark/>
+          </w:tcPr>
+          <w:p>
+            <w:pPr>
+              <w:spacing w:after="0" w:line="240" w:lineRule="auto"/>
+              <w:jc w:val="center"/>
+              <w:rPr>
+                <w:rFonts w:ascii="Calibri" w:eastAsia="Times New Roman" w:hAnsi="Calibri" w:cs="Times New Roman"/>
+                <w:color w:val="000000"/>
+              </w:rPr>
+            </w:pPr>
+          </w:p>
+        </w:tc>
+        <w:tc>
+          <w:tcPr>
+            <w:tcW w:w="660" w:type="dxa"/>
+            <w:tcBorders>
+              <w:top w:val="nil"/>
+              <w:left w:val="single" w:sz="8" w:space="0" w:color="auto"/>
+              <w:bottom w:val="single" w:sz="8" w:space="0" w:color="auto"/>
+              <w:right w:val="single" w:sz="4" w:space="0" w:color="auto"/>
+            </w:tcBorders>
+            <w:shd w:val="clear" w:color="auto" w:fill="auto"/>
+            <w:noWrap/>
+            <w:vAlign w:val="center"/>
+            <w:hideMark/>
+          </w:tcPr>
+          <w:p>
+            <w:pPr>
+              <w:spacing w:after="0" w:line="240" w:lineRule="auto"/>
+              <w:jc w:val="center"/>
+              <w:rPr>
+                <w:rFonts w:ascii="Calibri" w:eastAsia="Times New Roman" w:hAnsi="Calibri" w:cs="Times New Roman"/>
+                <w:color w:val="000000"/>
+              </w:rPr>
+            </w:pPr>
+            <w:r>
+              <w:rPr>
+                <w:rFonts w:ascii="Calibri" w:eastAsia="Times New Roman" w:hAnsi="Calibri" w:cs="Times New Roman"/>
+                <w:color w:val="000000"/>
+              </w:rPr>
+              <w:t>0</w:t>
+            </w:r>
+          </w:p>
+        </w:tc>
+        <w:tc>
+          <w:tcPr>
+            <w:tcW w:w="660" w:type="dxa"/>
+            <w:tcBorders>
+              <w:top w:val="nil"/>
+              <w:left w:val="nil"/>
+              <w:bottom w:val="single" w:sz="8" w:space="0" w:color="auto"/>
+              <w:right w:val="single" w:sz="4" w:space="0" w:color="auto"/>
+            </w:tcBorders>
+            <w:shd w:val="clear" w:color="auto" w:fill="auto"/>
+            <w:noWrap/>
+            <w:vAlign w:val="center"/>
+            <w:hideMark/>
+          </w:tcPr>
+          <w:p>
+            <w:pPr>
+              <w:spacing w:after="0" w:line="240" w:lineRule="auto"/>
+              <w:jc w:val="center"/>
+              <w:rPr>
+                <w:rFonts w:ascii="Calibri" w:eastAsia="Times New Roman" w:hAnsi="Calibri" w:cs="Times New Roman"/>
+                <w:color w:val="000000"/>
+              </w:rPr>
+            </w:pPr>
+            <w:r>
+              <w:rPr>
+                <w:rFonts w:ascii="Calibri" w:eastAsia="Times New Roman" w:hAnsi="Calibri" w:cs="Times New Roman"/>
+                <w:color w:val="000000"/>
+              </w:rPr>
+              <w:t>1</w:t>
+            </w:r>
+          </w:p>
+        </w:tc>
+        <w:tc>
+          <w:tcPr>
+            <w:tcW w:w="660" w:type="dxa"/>
+            <w:tcBorders>
+              <w:top w:val="nil"/>
+              <w:left w:val="nil"/>
+              <w:bottom w:val="single" w:sz="8" w:space="0" w:color="auto"/>
+              <w:right w:val="single" w:sz="4" w:space="0" w:color="auto"/>
+            </w:tcBorders>
+            <w:shd w:val="clear" w:color="auto" w:fill="auto"/>
+            <w:noWrap/>
+            <w:vAlign w:val="center"/>
+            <w:hideMark/>
+          </w:tcPr>
+          <w:p>
+            <w:pPr>
+              <w:spacing w:after="0" w:line="240" w:lineRule="auto"/>
+              <w:jc w:val="center"/>
+              <w:rPr>
+                <w:rFonts w:ascii="Calibri" w:eastAsia="Times New Roman" w:hAnsi="Calibri" w:cs="Times New Roman"/>
+                <w:color w:val="000000"/>
+              </w:rPr>
+            </w:pPr>
+            <w:r>
+              <w:rPr>
+                <w:rFonts w:ascii="Calibri" w:eastAsia="Times New Roman" w:hAnsi="Calibri" w:cs="Times New Roman"/>
+                <w:color w:val="000000"/>
+              </w:rPr>
+              <w:t>2</w:t>
+            </w:r>
+          </w:p>
+        </w:tc>
+        <w:tc>
+          <w:tcPr>
+            <w:tcW w:w="660" w:type="dxa"/>
+            <w:tcBorders>
+              <w:top w:val="nil"/>
+              <w:left w:val="nil"/>
+              <w:bottom w:val="single" w:sz="8" w:space="0" w:color="auto"/>
+              <w:right w:val="single" w:sz="4" w:space="0" w:color="auto"/>
+            </w:tcBorders>
+            <w:shd w:val="clear" w:color="auto" w:fill="auto"/>
+            <w:noWrap/>
+            <w:vAlign w:val="center"/>
+            <w:hideMark/>
+          </w:tcPr>
+          <w:p>
+            <w:pPr>
+              <w:spacing w:after="0" w:line="240" w:lineRule="auto"/>
+              <w:jc w:val="center"/>
+              <w:rPr>
+                <w:rFonts w:ascii="Calibri" w:eastAsia="Times New Roman" w:hAnsi="Calibri" w:cs="Times New Roman"/>
+                <w:color w:val="000000"/>
+              </w:rPr>
+            </w:pPr>
+            <w:r>
+              <w:rPr>
+                <w:rFonts w:ascii="Calibri" w:eastAsia="Times New Roman" w:hAnsi="Calibri" w:cs="Times New Roman"/>
+                <w:color w:val="000000"/>
+              </w:rPr>
+              <w:t>3</w:t>
+            </w:r>
+          </w:p>
+        </w:tc>
+        <w:tc>
+          <w:tcPr>
+            <w:tcW w:w="660" w:type="dxa"/>
+            <w:tcBorders>
+              <w:top w:val="nil"/>
+              <w:left w:val="nil"/>
+              <w:bottom w:val="single" w:sz="8" w:space="0" w:color="auto"/>
+              <w:right w:val="single" w:sz="4" w:space="0" w:color="auto"/>
+            </w:tcBorders>
+            <w:shd w:val="clear" w:color="auto" w:fill="auto"/>
+            <w:noWrap/>
+            <w:vAlign w:val="center"/>
+            <w:hideMark/>
+          </w:tcPr>
+          <w:p>
+            <w:pPr>
+              <w:spacing w:after="0" w:line="240" w:lineRule="auto"/>
+              <w:jc w:val="center"/>
+              <w:rPr>
+                <w:rFonts w:ascii="Calibri" w:eastAsia="Times New Roman" w:hAnsi="Calibri" w:cs="Times New Roman"/>
+                <w:color w:val="000000"/>
+              </w:rPr>
+            </w:pPr>
+            <w:r>
+              <w:rPr>
+                <w:rFonts w:ascii="Calibri" w:eastAsia="Times New Roman" w:hAnsi="Calibri" w:cs="Times New Roman"/>
+                <w:color w:val="000000"/>
+              </w:rPr>
+              <w:t>4</w:t>
+            </w:r>
+          </w:p>
+        </w:tc>
+        <w:tc>
+          <w:tcPr>
+            <w:tcW w:w="660" w:type="dxa"/>
+            <w:tcBorders>
+              <w:top w:val="nil"/>
+              <w:left w:val="nil"/>
+              <w:bottom w:val="single" w:sz="8" w:space="0" w:color="auto"/>
+              <w:right w:val="single" w:sz="8" w:space="0" w:color="auto"/>
+            </w:tcBorders>
+            <w:shd w:val="clear" w:color="auto" w:fill="auto"/>
+            <w:noWrap/>
+            <w:vAlign w:val="center"/>
+            <w:hideMark/>
+          </w:tcPr>
+          <w:p>
+            <w:pPr>
+              <w:spacing w:after="0" w:line="240" w:lineRule="auto"/>
+              <w:jc w:val="center"/>
+              <w:rPr>
+                <w:rFonts w:ascii="Calibri" w:eastAsia="Times New Roman" w:hAnsi="Calibri" w:cs="Times New Roman"/>
+                <w:color w:val="000000"/>
+              </w:rPr>
+            </w:pPr>
+            <w:r>
+              <w:rPr>
+                <w:rFonts w:ascii="Calibri" w:eastAsia="Times New Roman" w:hAnsi="Calibri" w:cs="Times New Roman"/>
+                <w:color w:val="000000"/>
+              </w:rPr>
+              <w:t>5</w:t>
+            </w:r>
+          </w:p>
+        </w:tc>
+      </w:tr>
+      <w:tr>
+        <w:trPr>
+          <w:trHeight w:val="315"/>
+        </w:trPr>
+        <w:tc>
+          <w:tcPr>
+            <w:tcW w:w="660" w:type="dxa"/>
+            <w:tcBorders>
+              <w:top w:val="nil"/>
+              <w:left w:val="single" w:sz="8" w:space="0" w:color="auto"/>
+              <w:bottom w:val="single" w:sz="8" w:space="0" w:color="auto"/>
+              <w:right w:val="single" w:sz="4" w:space="0" w:color="auto"/>
+            </w:tcBorders>
+            <w:shd w:val="clear" w:color="auto" w:fill="auto"/>
+            <w:noWrap/>
+            <w:vAlign w:val="bottom"/>
+            <w:hideMark/>
+          </w:tcPr>
+          <w:p>
+            <w:pPr>
+              <w:spacing w:after="0" w:line="240" w:lineRule="auto"/>
+              <w:jc w:val="center"/>
+              <w:rPr>
+                <w:rFonts w:ascii="Calibri" w:eastAsia="Times New Roman" w:hAnsi="Calibri" w:cs="Times New Roman"/>
+                <w:color w:val="000000"/>
+              </w:rPr>
+            </w:pPr>
+            <w:r>
+              <w:rPr>
+                <w:rFonts w:ascii="Calibri" w:eastAsia="Times New Roman" w:hAnsi="Calibri" w:cs="Times New Roman"/>
+                <w:color w:val="000000"/>
+              </w:rPr>
+              <w:t>5</w:t>
+            </w:r>
+          </w:p>
+        </w:tc>
+        <w:tc>
+          <w:tcPr>
+            <w:tcW w:w="660" w:type="dxa"/>
+            <w:tcBorders>
+              <w:top w:val="nil"/>
+              <w:left w:val="nil"/>
+              <w:bottom w:val="single" w:sz="8" w:space="0" w:color="auto"/>
+              <w:right w:val="single" w:sz="4" w:space="0" w:color="auto"/>
+            </w:tcBorders>
+            <w:shd w:val="clear" w:color="auto" w:fill="auto"/>
+            <w:noWrap/>
+            <w:vAlign w:val="bottom"/>
+            <w:hideMark/>
+          </w:tcPr>
+          <w:p>
+            <w:pPr>
+              <w:spacing w:after="0" w:line="240" w:lineRule="auto"/>
+              <w:jc w:val="center"/>
+              <w:rPr>
+                <w:rFonts w:ascii="Calibri" w:eastAsia="Times New Roman" w:hAnsi="Calibri" w:cs="Times New Roman"/>
+                <w:color w:val="000000"/>
+              </w:rPr>
+            </w:pPr>
+            <w:r>
+              <w:rPr>
+                <w:rFonts w:ascii="Calibri" w:eastAsia="Times New Roman" w:hAnsi="Calibri" w:cs="Times New Roman"/>
+                <w:color w:val="000000"/>
+              </w:rPr>
+              <w:t>4</w:t>
+            </w:r>
+          </w:p>
+        </w:tc>
+        <w:tc>
+          <w:tcPr>
+            <w:tcW w:w="660" w:type="dxa"/>
+            <w:tcBorders>
+              <w:top w:val="nil"/>
+              <w:left w:val="nil"/>
+              <w:bottom w:val="single" w:sz="8" w:space="0" w:color="auto"/>
+              <w:right w:val="single" w:sz="8" w:space="0" w:color="auto"/>
+            </w:tcBorders>
+            <w:shd w:val="clear" w:color="auto" w:fill="auto"/>
+            <w:noWrap/>
+            <w:vAlign w:val="bottom"/>
+            <w:hideMark/>
+          </w:tcPr>
+          <w:p>
+            <w:pPr>
+              <w:spacing w:after="0" w:line="240" w:lineRule="auto"/>
+              <w:jc w:val="center"/>
+              <w:rPr>
+                <w:rFonts w:ascii="Calibri" w:eastAsia="Times New Roman" w:hAnsi="Calibri" w:cs="Times New Roman"/>
+                <w:color w:val="000000"/>
+              </w:rPr>
+            </w:pPr>
+            <w:r>
+              <w:rPr>
+                <w:rFonts w:ascii="Calibri" w:eastAsia="Times New Roman" w:hAnsi="Calibri" w:cs="Times New Roman"/>
+                <w:color w:val="000000"/>
+              </w:rPr>
+              <w:t>3</w:t>
+            </w:r>
+          </w:p>
+        </w:tc>
+        <w:tc>
+          <w:tcPr>
+            <w:tcW w:w="660" w:type="dxa"/>
+            <w:tcBorders>
+              <w:top w:val="nil"/>
+              <w:left w:val="nil"/>
+              <w:bottom w:val="nil"/>
+              <w:right w:val="nil"/>
+            </w:tcBorders>
+            <w:shd w:val="clear" w:color="auto" w:fill="auto"/>
+            <w:noWrap/>
+            <w:vAlign w:val="bottom"/>
+            <w:hideMark/>
+          </w:tcPr>
+          <w:p>
+            <w:pPr>
+              <w:spacing w:after="0" w:line="240" w:lineRule="auto"/>
+              <w:jc w:val="center"/>
+              <w:rPr>
+                <w:rFonts w:ascii="Calibri" w:eastAsia="Times New Roman" w:hAnsi="Calibri" w:cs="Times New Roman"/>
+                <w:color w:val="000000"/>
+              </w:rPr>
+            </w:pPr>
+          </w:p>
+        </w:tc>
+        <w:tc>
+          <w:tcPr>
+            <w:tcW w:w="660" w:type="dxa"/>
+            <w:tcBorders>
+              <w:top w:val="nil"/>
+              <w:left w:val="nil"/>
+              <w:bottom w:val="nil"/>
+              <w:right w:val="nil"/>
+            </w:tcBorders>
+            <w:shd w:val="clear" w:color="auto" w:fill="auto"/>
+            <w:noWrap/>
+            <w:vAlign w:val="bottom"/>
+            <w:hideMark/>
+          </w:tcPr>
+          <w:p>
+            <w:pPr>
+              <w:spacing w:after="0" w:line="240" w:lineRule="auto"/>
+              <w:rPr>
+                <w:rFonts w:ascii="Times New Roman" w:eastAsia="Times New Roman" w:hAnsi="Times New Roman" w:cs="Times New Roman"/>
+                <w:sz w:val="20"/>
+                <w:szCs w:val="20"/>
+              </w:rPr>
+            </w:pPr>
+          </w:p>
+        </w:tc>
+        <w:tc>
+          <w:tcPr>
+            <w:tcW w:w="660" w:type="dxa"/>
+            <w:tcBorders>
+              <w:top w:val="nil"/>
+              <w:left w:val="nil"/>
+              <w:bottom w:val="nil"/>
+              <w:right w:val="nil"/>
+            </w:tcBorders>
+            <w:shd w:val="clear" w:color="auto" w:fill="auto"/>
+            <w:noWrap/>
+            <w:vAlign w:val="bottom"/>
+            <w:hideMark/>
+          </w:tcPr>
+          <w:p>
+            <w:pPr>
+              <w:spacing w:after="0" w:line="240" w:lineRule="auto"/>
+              <w:rPr>
+                <w:rFonts w:ascii="Times New Roman" w:eastAsia="Times New Roman" w:hAnsi="Times New Roman" w:cs="Times New Roman"/>
+                <w:sz w:val="20"/>
+                <w:szCs w:val="20"/>
+              </w:rPr>
+            </w:pPr>
+          </w:p>
+        </w:tc>
+        <w:tc>
+          <w:tcPr>
+            <w:tcW w:w="660" w:type="dxa"/>
+            <w:tcBorders>
+              <w:top w:val="nil"/>
+              <w:left w:val="nil"/>
+              <w:bottom w:val="nil"/>
+              <w:right w:val="nil"/>
+            </w:tcBorders>
+            <w:shd w:val="clear" w:color="auto" w:fill="auto"/>
+            <w:noWrap/>
+            <w:vAlign w:val="bottom"/>
+            <w:hideMark/>
+          </w:tcPr>
+          <w:p>
+            <w:pPr>
+              <w:spacing w:after="0" w:line="240" w:lineRule="auto"/>
+              <w:rPr>
+                <w:rFonts w:ascii="Times New Roman" w:eastAsia="Times New Roman" w:hAnsi="Times New Roman" w:cs="Times New Roman"/>
+                <w:sz w:val="20"/>
+                <w:szCs w:val="20"/>
+              </w:rPr>
+            </w:pPr>
+          </w:p>
+        </w:tc>
+        <w:tc>
+          <w:tcPr>
+            <w:tcW w:w="660" w:type="dxa"/>
+            <w:tcBorders>
+              <w:top w:val="nil"/>
+              <w:left w:val="nil"/>
+              <w:bottom w:val="nil"/>
+              <w:right w:val="nil"/>
+            </w:tcBorders>
+            <w:shd w:val="clear" w:color="auto" w:fill="auto"/>
+            <w:noWrap/>
+            <w:vAlign w:val="bottom"/>
+            <w:hideMark/>
+          </w:tcPr>
+          <w:p>
+            <w:pPr>
+              <w:spacing w:after="0" w:line="240" w:lineRule="auto"/>
+              <w:rPr>
+                <w:rFonts w:ascii="Times New Roman" w:eastAsia="Times New Roman" w:hAnsi="Times New Roman" w:cs="Times New Roman"/>
+                <w:sz w:val="20"/>
+                <w:szCs w:val="20"/>
+              </w:rPr>
+            </w:pPr>
+          </w:p>
+        </w:tc>
+        <w:tc>
+          <w:tcPr>
+            <w:tcW w:w="660" w:type="dxa"/>
+            <w:tcBorders>
+              <w:top w:val="nil"/>
+              <w:left w:val="nil"/>
+              <w:bottom w:val="nil"/>
+              <w:right w:val="nil"/>
+            </w:tcBorders>
+            <w:shd w:val="clear" w:color="auto" w:fill="auto"/>
+            <w:noWrap/>
+            <w:vAlign w:val="bottom"/>
+            <w:hideMark/>
+          </w:tcPr>
+          <w:p>
+            <w:pPr>
+              <w:spacing w:after="0" w:line="240" w:lineRule="auto"/>
+              <w:rPr>
+                <w:rFonts w:ascii="Times New Roman" w:eastAsia="Times New Roman" w:hAnsi="Times New Roman" w:cs="Times New Roman"/>
+                <w:sz w:val="20"/>
+                <w:szCs w:val="20"/>
+              </w:rPr>
+            </w:pPr>
+          </w:p>
+        </w:tc>
+        <w:tc>
+          <w:tcPr>
+            <w:tcW w:w="660" w:type="dxa"/>
+            <w:tcBorders>
+              <w:top w:val="nil"/>
+              <w:left w:val="nil"/>
+              <w:bottom w:val="nil"/>
+              <w:right w:val="nil"/>
+            </w:tcBorders>
+            <w:shd w:val="clear" w:color="auto" w:fill="auto"/>
+            <w:noWrap/>
+            <w:vAlign w:val="bottom"/>
+            <w:hideMark/>
+          </w:tcPr>
+          <w:p>
+            <w:pPr>
+              <w:spacing w:after="0" w:line="240" w:lineRule="auto"/>
+              <w:rPr>
+                <w:rFonts w:ascii="Times New Roman" w:eastAsia="Times New Roman" w:hAnsi="Times New Roman" w:cs="Times New Roman"/>
+                <w:sz w:val="20"/>
+                <w:szCs w:val="20"/>
+              </w:rPr>
+            </w:pPr>
+          </w:p>
+        </w:tc>
+      </w:tr>
+    </w:tbl>
+    <w:p>
+      <w:r>
+        <w:fldChar w:fldCharType="end"/>
+      </w:r>
+    </w:p>
+    <w:p/>
+    <w:p>
+      <w:pPr>
+        <w:pStyle w:val="Heading4"/>
+      </w:pPr>
+      <w:r>
+        <w:t>Array-Verschiebung</w:t>
+      </w:r>
+    </w:p>
+    <w:p>
+      <w:r>
+        <w:t>Stellt den nächsten Schritt des RRTA dar. Befindet sich das Array im Basiszustand (erster Schritt oder Step 0) dann wird es in den Zustand des zweiten Schrittes (Step 1) gebracht.</w:t>
+      </w:r>
+    </w:p>
+    <w:p/>
+    <w:p>
+      <w:r>
+        <w:t>Mithilfe der Funktion „ShiftArray“ wird aus dem ersten Schritt der zweite generiert:</w:t>
+      </w:r>
+      <w:r>
+        <w:fldChar w:fldCharType="begin"/>
+      </w:r>
+      <w:r>
+        <w:instrText xml:space="preserve"> LINK Excel.Sheet.12 "C:\\Users\\dhofer\\Documents\\DA Tables.xlsx" "RRT Arrays!R2C13:R7C26" \a \f 4 \h </w:instrText>
+      </w:r>
+      <w:r>
+        <w:fldChar w:fldCharType="separate"/>
+      </w:r>
+      <w:r>
+        <w:fldChar w:fldCharType="end"/>
+      </w:r>
+      <w:r>
+        <w:drawing>
+          <wp:anchor distT="0" distB="0" distL="114300" distR="114300" simplePos="0" relativeHeight="251664384" behindDoc="0" locked="0" layoutInCell="1" allowOverlap="1">
+            <wp:simplePos x="0" y="0"/>
+            <wp:positionH relativeFrom="margin">
+              <wp:align>left</wp:align>
+            </wp:positionH>
+            <wp:positionV relativeFrom="paragraph">
+              <wp:posOffset>282575</wp:posOffset>
+            </wp:positionV>
+            <wp:extent cx="2233930" cy="1071245"/>
+            <wp:effectExtent l="0" t="0" r="0" b="0"/>
+            <wp:wrapSquare wrapText="bothSides"/>
+            <wp:docPr id="8" name="Picture 8"/>
+            <wp:cNvGraphicFramePr>
+              <a:graphicFrameLocks xmlns:a="http://schemas.openxmlformats.org/drawingml/2006/main" noChangeAspect="1"/>
+            </wp:cNvGraphicFramePr>
+            <a:graphic xmlns:a="http://schemas.openxmlformats.org/drawingml/2006/main">
+              <a:graphicData uri="http://schemas.openxmlformats.org/drawingml/2006/picture">
+                <pic:pic xmlns:pic="http://schemas.openxmlformats.org/drawingml/2006/picture">
+                  <pic:nvPicPr>
+                    <pic:cNvPr id="0" name="Picture 3"/>
+                    <pic:cNvPicPr>
+                      <a:picLocks noChangeAspect="1" noChangeArrowheads="1"/>
+                    </pic:cNvPicPr>
+                  </pic:nvPicPr>
+                  <pic:blipFill>
+                    <a:blip r:embed="rId22">
+                      <a:extLst>
+                        <a:ext uri="{28A0092B-C50C-407E-A947-70E740481C1C}">
+                          <a14:useLocalDpi xmlns:a14="http://schemas.microsoft.com/office/drawing/2010/main" val="0"/>
+                        </a:ext>
+                      </a:extLst>
+                    </a:blip>
+                    <a:srcRect/>
+                    <a:stretch>
+                      <a:fillRect/>
+                    </a:stretch>
+                  </pic:blipFill>
+                  <pic:spPr bwMode="auto">
+                    <a:xfrm>
+                      <a:off x="0" y="0"/>
+                      <a:ext cx="2233930" cy="1071245"/>
+                    </a:xfrm>
+                    <a:prstGeom prst="rect">
+                      <a:avLst/>
+                    </a:prstGeom>
+                    <a:noFill/>
+                    <a:ln>
+                      <a:noFill/>
+                    </a:ln>
+                  </pic:spPr>
+                </pic:pic>
+              </a:graphicData>
+            </a:graphic>
+            <wp14:sizeRelH relativeFrom="margin">
+              <wp14:pctWidth>0</wp14:pctWidth>
+            </wp14:sizeRelH>
+            <wp14:sizeRelV relativeFrom="margin">
+              <wp14:pctHeight>0</wp14:pctHeight>
+            </wp14:sizeRelV>
+          </wp:anchor>
+        </w:drawing>
+      </w:r>
+    </w:p>
+    <w:p>
+      <w:r>
+        <w:drawing>
+          <wp:anchor distT="0" distB="0" distL="114300" distR="114300" simplePos="0" relativeHeight="251665408" behindDoc="0" locked="0" layoutInCell="1" allowOverlap="1">
+            <wp:simplePos x="0" y="0"/>
+            <wp:positionH relativeFrom="margin">
+              <wp:posOffset>3242310</wp:posOffset>
+            </wp:positionH>
+            <wp:positionV relativeFrom="paragraph">
+              <wp:posOffset>4445</wp:posOffset>
+            </wp:positionV>
+            <wp:extent cx="2287905" cy="1097280"/>
+            <wp:effectExtent l="0" t="0" r="0" b="7620"/>
+            <wp:wrapSquare wrapText="bothSides"/>
+            <wp:docPr id="9" name="Picture 9"/>
+            <wp:cNvGraphicFramePr>
+              <a:graphicFrameLocks xmlns:a="http://schemas.openxmlformats.org/drawingml/2006/main" noChangeAspect="1"/>
+            </wp:cNvGraphicFramePr>
+            <a:graphic xmlns:a="http://schemas.openxmlformats.org/drawingml/2006/main">
+              <a:graphicData uri="http://schemas.openxmlformats.org/drawingml/2006/picture">
+                <pic:pic xmlns:pic="http://schemas.openxmlformats.org/drawingml/2006/picture">
+                  <pic:nvPicPr>
+                    <pic:cNvPr id="0" name="Picture 4"/>
+                    <pic:cNvPicPr>
+                      <a:picLocks noChangeAspect="1" noChangeArrowheads="1"/>
+                    </pic:cNvPicPr>
+                  </pic:nvPicPr>
+                  <pic:blipFill>
+                    <a:blip r:embed="rId23">
+                      <a:extLst>
+                        <a:ext uri="{28A0092B-C50C-407E-A947-70E740481C1C}">
+                          <a14:useLocalDpi xmlns:a14="http://schemas.microsoft.com/office/drawing/2010/main" val="0"/>
+                        </a:ext>
+                      </a:extLst>
+                    </a:blip>
+                    <a:srcRect/>
+                    <a:stretch>
+                      <a:fillRect/>
+                    </a:stretch>
+                  </pic:blipFill>
+                  <pic:spPr bwMode="auto">
+                    <a:xfrm>
+                      <a:off x="0" y="0"/>
+                      <a:ext cx="2287905" cy="1097280"/>
+                    </a:xfrm>
+                    <a:prstGeom prst="rect">
+                      <a:avLst/>
+                    </a:prstGeom>
+                    <a:noFill/>
+                    <a:ln>
+                      <a:noFill/>
+                    </a:ln>
+                  </pic:spPr>
+                </pic:pic>
+              </a:graphicData>
+            </a:graphic>
+            <wp14:sizeRelH relativeFrom="margin">
+              <wp14:pctWidth>0</wp14:pctWidth>
+            </wp14:sizeRelH>
+            <wp14:sizeRelV relativeFrom="margin">
+              <wp14:pctHeight>0</wp14:pctHeight>
+            </wp14:sizeRelV>
+          </wp:anchor>
+        </w:drawing>
+      </w:r>
+      <w:r>
+        <w:br/>
+      </w:r>
+      <w:r>
+        <w:br/>
+        <w:t xml:space="preserve">  ShiftArray(</w:t>
+      </w:r>
+      <w:bookmarkStart w:id="68" w:name="_GoBack"/>
+      <w:bookmarkEnd w:id="68"/>
+      <w:r>
+        <w:t>)</w:t>
+      </w:r>
+    </w:p>
+    <w:p/>
+    <w:p/>
+    <w:p>
+      <w:pPr>
+        <w:rPr>
+          <w:rFonts w:asciiTheme="majorHAnsi" w:eastAsiaTheme="majorEastAsia" w:hAnsiTheme="majorHAnsi" w:cstheme="majorBidi"/>
+          <w:color w:val="2E74B5" w:themeColor="accent1" w:themeShade="BF"/>
+          <w:sz w:val="32"/>
+          <w:szCs w:val="32"/>
+        </w:rPr>
+      </w:pPr>
+      <w:r>
+        <w:br w:type="page"/>
+      </w:r>
+    </w:p>
+    <w:p>
+      <w:pPr>
         <w:pStyle w:val="Heading1"/>
       </w:pPr>
-      <w:bookmarkStart w:id="67" w:name="_Toc492293212"/>
       <w:r>
         <w:lastRenderedPageBreak/>
         <w:t>Links</w:t>
@@ -19990,7 +21424,7 @@
     </w:p>
     <w:p/>
     <w:p>
-      <w:hyperlink r:id="rId21" w:history="1">
+      <w:hyperlink r:id="rId24" w:history="1">
         <w:r>
           <w:rPr>
             <w:rStyle w:val="Hyperlink"/>
@@ -20000,7 +21434,7 @@
       </w:hyperlink>
     </w:p>
     <w:p>
-      <w:hyperlink r:id="rId22" w:history="1">
+      <w:hyperlink r:id="rId25" w:history="1">
         <w:r>
           <w:rPr>
             <w:rStyle w:val="Hyperlink"/>
@@ -20010,7 +21444,7 @@
       </w:hyperlink>
     </w:p>
     <w:p>
-      <w:hyperlink r:id="rId23" w:history="1">
+      <w:hyperlink r:id="rId26" w:history="1">
         <w:r>
           <w:rPr>
             <w:rStyle w:val="Hyperlink"/>
@@ -20020,7 +21454,7 @@
       </w:hyperlink>
     </w:p>
     <w:p>
-      <w:hyperlink r:id="rId24" w:history="1">
+      <w:hyperlink r:id="rId27" w:history="1">
         <w:r>
           <w:rPr>
             <w:rStyle w:val="Hyperlink"/>
@@ -20030,7 +21464,7 @@
       </w:hyperlink>
     </w:p>
     <w:p>
-      <w:hyperlink r:id="rId25" w:history="1">
+      <w:hyperlink r:id="rId28" w:history="1">
         <w:r>
           <w:rPr>
             <w:rStyle w:val="Hyperlink"/>
@@ -20045,7 +21479,7 @@
           <w:lang w:val="en-US"/>
         </w:rPr>
       </w:pPr>
-      <w:hyperlink r:id="rId26" w:history="1">
+      <w:hyperlink r:id="rId29" w:history="1">
         <w:r>
           <w:rPr>
             <w:rStyle w:val="Hyperlink"/>
@@ -20061,7 +21495,7 @@
           <w:lang w:val="en-US"/>
         </w:rPr>
       </w:pPr>
-      <w:hyperlink r:id="rId27" w:history="1">
+      <w:hyperlink r:id="rId30" w:history="1">
         <w:r>
           <w:rPr>
             <w:rStyle w:val="Hyperlink"/>
@@ -20101,12 +21535,12 @@
       <w:pPr>
         <w:pStyle w:val="Heading1"/>
       </w:pPr>
-      <w:bookmarkStart w:id="68" w:name="_Toc492293213"/>
+      <w:bookmarkStart w:id="69" w:name="_Toc492293213"/>
       <w:r>
         <w:lastRenderedPageBreak/>
         <w:t>Selbstständigkeitserklärung</w:t>
       </w:r>
-      <w:bookmarkEnd w:id="68"/>
+      <w:bookmarkEnd w:id="69"/>
     </w:p>
     <w:p/>
     <w:p>
@@ -21190,7 +22624,7 @@
 </file>
 
 <file path=customXml/itemProps1.xml><?xml version="1.0" encoding="utf-8"?>
-<ds:datastoreItem xmlns:ds="http://schemas.openxmlformats.org/officeDocument/2006/customXml" ds:itemID="{118B1287-65B7-4012-BA2B-51182D7F2212}">
+<ds:datastoreItem xmlns:ds="http://schemas.openxmlformats.org/officeDocument/2006/customXml" ds:itemID="{3F9DDC07-1CD0-44E4-8437-836051D1C60B}">
   <ds:schemaRefs>
     <ds:schemaRef ds:uri="http://schemas.openxmlformats.org/officeDocument/2006/bibliography"/>
   </ds:schemaRefs>

</xml_diff>